<commit_message>
New Itens - New Project Courses
</commit_message>
<xml_diff>
--- a/Documents/Anotações.docx
+++ b/Documents/Anotações.docx
@@ -4,168 +4,328 @@
   <w:body>
     <w:p>
       <w:r>
-        <w:t>Comecei a fazer as anotações a partir da aula 9 – Página</w:t>
+        <w:t>Comecei a fazer as anotações a partir da aula 9 – Página de Contato</w:t>
+      </w:r>
+    </w:p>
+    <w:p>
+      <w:r>
+        <w:t xml:space="preserve">Em </w:t>
+      </w:r>
+      <w:proofErr w:type="spellStart"/>
+      <w:r>
+        <w:t>Django</w:t>
+      </w:r>
+      <w:proofErr w:type="spellEnd"/>
+      <w:r>
+        <w:t xml:space="preserve"> ele separa bem as coisas.</w:t>
+      </w:r>
+    </w:p>
+    <w:p>
+      <w:proofErr w:type="spellStart"/>
+      <w:r>
+        <w:t>Models</w:t>
+      </w:r>
+      <w:proofErr w:type="spellEnd"/>
+      <w:r>
+        <w:t xml:space="preserve"> que é o modelo de banco de dados.</w:t>
+      </w:r>
+    </w:p>
+    <w:p>
+      <w:proofErr w:type="spellStart"/>
+      <w:r>
+        <w:t>Template</w:t>
+      </w:r>
+      <w:proofErr w:type="spellEnd"/>
+      <w:r>
+        <w:t xml:space="preserve"> que são as visualizações, o molde de como os moldes são visualizados.</w:t>
+      </w:r>
+    </w:p>
+    <w:p>
+      <w:proofErr w:type="spellStart"/>
+      <w:r>
+        <w:t>View</w:t>
+      </w:r>
+      <w:proofErr w:type="spellEnd"/>
+      <w:r>
+        <w:t xml:space="preserve"> é a persistência dos dados, indica quais dados serão visualizados.</w:t>
+      </w:r>
+    </w:p>
+    <w:p/>
+    <w:p>
+      <w:r>
+        <w:t xml:space="preserve">Exemplo: No arquivo URL eu digo que quando acessar /contato, acessa a </w:t>
+      </w:r>
+      <w:proofErr w:type="spellStart"/>
+      <w:r>
+        <w:t>view</w:t>
+      </w:r>
+      <w:proofErr w:type="spellEnd"/>
+      <w:r>
+        <w:t xml:space="preserve"> </w:t>
+      </w:r>
+      <w:proofErr w:type="spellStart"/>
+      <w:r>
+        <w:t>contact</w:t>
+      </w:r>
+      <w:proofErr w:type="spellEnd"/>
+      <w:r>
+        <w:t xml:space="preserve"> e na </w:t>
+      </w:r>
+      <w:proofErr w:type="spellStart"/>
+      <w:r>
+        <w:t>view</w:t>
+      </w:r>
+      <w:proofErr w:type="spellEnd"/>
+      <w:r>
+        <w:t xml:space="preserve"> eu digo o que retornar, qual </w:t>
+      </w:r>
+      <w:proofErr w:type="spellStart"/>
+      <w:r>
+        <w:t>html</w:t>
+      </w:r>
+      <w:proofErr w:type="spellEnd"/>
+      <w:r>
+        <w:t>.</w:t>
+      </w:r>
+    </w:p>
+    <w:p>
+      <w:r>
+        <w:t xml:space="preserve">O sistema de </w:t>
+      </w:r>
+      <w:proofErr w:type="spellStart"/>
+      <w:r>
+        <w:t>template</w:t>
+      </w:r>
+      <w:proofErr w:type="spellEnd"/>
+      <w:r>
+        <w:t xml:space="preserve"> do </w:t>
+      </w:r>
+      <w:proofErr w:type="spellStart"/>
+      <w:r>
+        <w:t>django</w:t>
+      </w:r>
+      <w:proofErr w:type="spellEnd"/>
+      <w:r>
+        <w:t xml:space="preserve"> pode fazer herança de </w:t>
+      </w:r>
+      <w:proofErr w:type="spellStart"/>
+      <w:r>
+        <w:t>template</w:t>
+      </w:r>
+      <w:proofErr w:type="spellEnd"/>
+      <w:r>
+        <w:t xml:space="preserve">, para evitar código duplicado, um </w:t>
+      </w:r>
+      <w:proofErr w:type="spellStart"/>
+      <w:r>
+        <w:t>template</w:t>
+      </w:r>
+      <w:proofErr w:type="spellEnd"/>
+      <w:r>
+        <w:t xml:space="preserve"> herda parte de outro </w:t>
+      </w:r>
+      <w:proofErr w:type="spellStart"/>
+      <w:r>
+        <w:t>template</w:t>
+      </w:r>
+      <w:proofErr w:type="spellEnd"/>
+      <w:r>
+        <w:t>.</w:t>
+      </w:r>
+    </w:p>
+    <w:p>
+      <w:pPr>
+        <w:rPr>
+          <w:lang w:val="en-US"/>
+        </w:rPr>
+      </w:pPr>
+      <w:r>
+        <w:rPr>
+          <w:lang w:val="en-US"/>
+        </w:rPr>
+        <w:t xml:space="preserve">DRY: </w:t>
+      </w:r>
+      <w:proofErr w:type="spellStart"/>
+      <w:r>
+        <w:rPr>
+          <w:lang w:val="en-US"/>
+        </w:rPr>
+        <w:t>Dont</w:t>
+      </w:r>
+      <w:proofErr w:type="spellEnd"/>
+      <w:r>
+        <w:rPr>
+          <w:lang w:val="en-US"/>
+        </w:rPr>
+        <w:t xml:space="preserve"> repeat </w:t>
+      </w:r>
+      <w:proofErr w:type="spellStart"/>
+      <w:r>
+        <w:rPr>
+          <w:lang w:val="en-US"/>
+        </w:rPr>
+        <w:t>youself</w:t>
+      </w:r>
+      <w:proofErr w:type="spellEnd"/>
+      <w:r>
+        <w:rPr>
+          <w:lang w:val="en-US"/>
+        </w:rPr>
+        <w:t>.</w:t>
+      </w:r>
+    </w:p>
+    <w:p>
+      <w:pPr>
+        <w:rPr>
+          <w:lang w:val="en-US"/>
+        </w:rPr>
+      </w:pPr>
+    </w:p>
+    <w:p>
+      <w:r>
+        <w:t>As aplicações que temos estão definidas</w:t>
+      </w:r>
+      <w:r>
+        <w:t xml:space="preserve"> na variável INSTALLED_APPS do arquivo settings.py.</w:t>
+      </w:r>
+    </w:p>
+    <w:p>
+      <w:r>
+        <w:t xml:space="preserve">Exemplo de criação: </w:t>
+      </w:r>
+      <w:proofErr w:type="spellStart"/>
+      <w:r>
+        <w:t>python</w:t>
+      </w:r>
+      <w:proofErr w:type="spellEnd"/>
+      <w:r>
+        <w:t xml:space="preserve"> manage.py </w:t>
+      </w:r>
+      <w:proofErr w:type="spellStart"/>
+      <w:r>
+        <w:t>startapp</w:t>
+      </w:r>
+      <w:proofErr w:type="spellEnd"/>
+      <w:r>
+        <w:t xml:space="preserve"> </w:t>
+      </w:r>
+      <w:proofErr w:type="spellStart"/>
+      <w:r>
+        <w:t>courses</w:t>
+      </w:r>
+      <w:proofErr w:type="spellEnd"/>
+      <w:r>
+        <w:t>.</w:t>
+      </w:r>
+    </w:p>
+    <w:p>
+      <w:r>
+        <w:t xml:space="preserve">Objetos do tipo imagem, depende da </w:t>
+      </w:r>
+      <w:r>
+        <w:t xml:space="preserve">biblioteca </w:t>
+      </w:r>
+      <w:proofErr w:type="spellStart"/>
+      <w:r>
+        <w:t>pillow</w:t>
+      </w:r>
+      <w:proofErr w:type="spellEnd"/>
+      <w:r>
+        <w:t>.</w:t>
+      </w:r>
+    </w:p>
+    <w:p/>
+    <w:p>
+      <w:r>
+        <w:t>Criando banco de dados:</w:t>
+      </w:r>
+    </w:p>
+    <w:p>
+      <w:r>
+        <w:rPr>
+          <w:noProof/>
+        </w:rPr>
+        <w:drawing>
+          <wp:inline distT="0" distB="0" distL="0" distR="0" wp14:anchorId="6992AB44" wp14:editId="21E0E28B">
+            <wp:extent cx="6645910" cy="3354705"/>
+            <wp:effectExtent l="0" t="0" r="2540" b="0"/>
+            <wp:docPr id="1" name="Imagem 1"/>
+            <wp:cNvGraphicFramePr>
+              <a:graphicFrameLocks xmlns:a="http://schemas.openxmlformats.org/drawingml/2006/main" noChangeAspect="1"/>
+            </wp:cNvGraphicFramePr>
+            <a:graphic xmlns:a="http://schemas.openxmlformats.org/drawingml/2006/main">
+              <a:graphicData uri="http://schemas.openxmlformats.org/drawingml/2006/picture">
+                <pic:pic xmlns:pic="http://schemas.openxmlformats.org/drawingml/2006/picture">
+                  <pic:nvPicPr>
+                    <pic:cNvPr id="1" name=""/>
+                    <pic:cNvPicPr/>
+                  </pic:nvPicPr>
+                  <pic:blipFill>
+                    <a:blip r:embed="rId4"/>
+                    <a:stretch>
+                      <a:fillRect/>
+                    </a:stretch>
+                  </pic:blipFill>
+                  <pic:spPr>
+                    <a:xfrm>
+                      <a:off x="0" y="0"/>
+                      <a:ext cx="6645910" cy="3354705"/>
+                    </a:xfrm>
+                    <a:prstGeom prst="rect">
+                      <a:avLst/>
+                    </a:prstGeom>
+                  </pic:spPr>
+                </pic:pic>
+              </a:graphicData>
+            </a:graphic>
+          </wp:inline>
+        </w:drawing>
+      </w:r>
+    </w:p>
+    <w:p>
+      <w:r>
+        <w:rPr>
+          <w:noProof/>
+        </w:rPr>
+        <w:lastRenderedPageBreak/>
+        <w:drawing>
+          <wp:inline distT="0" distB="0" distL="0" distR="0" wp14:anchorId="778880F7" wp14:editId="51184A31">
+            <wp:extent cx="6645910" cy="2264410"/>
+            <wp:effectExtent l="0" t="0" r="2540" b="2540"/>
+            <wp:docPr id="2" name="Imagem 2"/>
+            <wp:cNvGraphicFramePr>
+              <a:graphicFrameLocks xmlns:a="http://schemas.openxmlformats.org/drawingml/2006/main" noChangeAspect="1"/>
+            </wp:cNvGraphicFramePr>
+            <a:graphic xmlns:a="http://schemas.openxmlformats.org/drawingml/2006/main">
+              <a:graphicData uri="http://schemas.openxmlformats.org/drawingml/2006/picture">
+                <pic:pic xmlns:pic="http://schemas.openxmlformats.org/drawingml/2006/picture">
+                  <pic:nvPicPr>
+                    <pic:cNvPr id="1" name=""/>
+                    <pic:cNvPicPr/>
+                  </pic:nvPicPr>
+                  <pic:blipFill>
+                    <a:blip r:embed="rId5"/>
+                    <a:stretch>
+                      <a:fillRect/>
+                    </a:stretch>
+                  </pic:blipFill>
+                  <pic:spPr>
+                    <a:xfrm>
+                      <a:off x="0" y="0"/>
+                      <a:ext cx="6645910" cy="2264410"/>
+                    </a:xfrm>
+                    <a:prstGeom prst="rect">
+                      <a:avLst/>
+                    </a:prstGeom>
+                  </pic:spPr>
+                </pic:pic>
+              </a:graphicData>
+            </a:graphic>
+          </wp:inline>
+        </w:drawing>
       </w:r>
       <w:bookmarkStart w:id="0" w:name="_GoBack"/>
       <w:bookmarkEnd w:id="0"/>
-      <w:r>
-        <w:t xml:space="preserve"> de Contato</w:t>
-      </w:r>
-    </w:p>
-    <w:p>
-      <w:r>
-        <w:t xml:space="preserve">Em </w:t>
-      </w:r>
-      <w:proofErr w:type="spellStart"/>
-      <w:r>
-        <w:t>Django</w:t>
-      </w:r>
-      <w:proofErr w:type="spellEnd"/>
-      <w:r>
-        <w:t xml:space="preserve"> ele separa bem as coisas.</w:t>
-      </w:r>
-    </w:p>
-    <w:p>
-      <w:proofErr w:type="spellStart"/>
-      <w:r>
-        <w:t>Models</w:t>
-      </w:r>
-      <w:proofErr w:type="spellEnd"/>
-      <w:r>
-        <w:t xml:space="preserve"> que é o modelo de banco de dados.</w:t>
-      </w:r>
-    </w:p>
-    <w:p>
-      <w:proofErr w:type="spellStart"/>
-      <w:r>
-        <w:t>Template</w:t>
-      </w:r>
-      <w:proofErr w:type="spellEnd"/>
-      <w:r>
-        <w:t xml:space="preserve"> que são as visualizações, o molde de como os moldes são visualizados.</w:t>
-      </w:r>
-    </w:p>
-    <w:p>
-      <w:proofErr w:type="spellStart"/>
-      <w:r>
-        <w:t>View</w:t>
-      </w:r>
-      <w:proofErr w:type="spellEnd"/>
-      <w:r>
-        <w:t xml:space="preserve"> é a persistência dos dados, indica quais dados serão visualizados.</w:t>
-      </w:r>
-    </w:p>
-    <w:p/>
-    <w:p>
-      <w:r>
-        <w:t xml:space="preserve">Exemplo: No arquivo URL eu digo que quando acessar /contato, acessa a </w:t>
-      </w:r>
-      <w:proofErr w:type="spellStart"/>
-      <w:r>
-        <w:t>view</w:t>
-      </w:r>
-      <w:proofErr w:type="spellEnd"/>
-      <w:r>
-        <w:t xml:space="preserve"> </w:t>
-      </w:r>
-      <w:proofErr w:type="spellStart"/>
-      <w:r>
-        <w:t>contact</w:t>
-      </w:r>
-      <w:proofErr w:type="spellEnd"/>
-      <w:r>
-        <w:t xml:space="preserve"> e na </w:t>
-      </w:r>
-      <w:proofErr w:type="spellStart"/>
-      <w:r>
-        <w:t>view</w:t>
-      </w:r>
-      <w:proofErr w:type="spellEnd"/>
-      <w:r>
-        <w:t xml:space="preserve"> eu digo o que retornar, qual </w:t>
-      </w:r>
-      <w:proofErr w:type="spellStart"/>
-      <w:r>
-        <w:t>html</w:t>
-      </w:r>
-      <w:proofErr w:type="spellEnd"/>
-      <w:r>
-        <w:t>.</w:t>
-      </w:r>
-    </w:p>
-    <w:p>
-      <w:r>
-        <w:t xml:space="preserve">O sistema de </w:t>
-      </w:r>
-      <w:proofErr w:type="spellStart"/>
-      <w:r>
-        <w:t>template</w:t>
-      </w:r>
-      <w:proofErr w:type="spellEnd"/>
-      <w:r>
-        <w:t xml:space="preserve"> do </w:t>
-      </w:r>
-      <w:proofErr w:type="spellStart"/>
-      <w:r>
-        <w:t>django</w:t>
-      </w:r>
-      <w:proofErr w:type="spellEnd"/>
-      <w:r>
-        <w:t xml:space="preserve"> pode fazer herança de </w:t>
-      </w:r>
-      <w:proofErr w:type="spellStart"/>
-      <w:r>
-        <w:t>template</w:t>
-      </w:r>
-      <w:proofErr w:type="spellEnd"/>
-      <w:r>
-        <w:t xml:space="preserve">, para evitar código duplicado, um </w:t>
-      </w:r>
-      <w:proofErr w:type="spellStart"/>
-      <w:r>
-        <w:t>template</w:t>
-      </w:r>
-      <w:proofErr w:type="spellEnd"/>
-      <w:r>
-        <w:t xml:space="preserve"> herda parte de outro </w:t>
-      </w:r>
-      <w:proofErr w:type="spellStart"/>
-      <w:r>
-        <w:t>template</w:t>
-      </w:r>
-      <w:proofErr w:type="spellEnd"/>
-      <w:r>
-        <w:t>.</w:t>
-      </w:r>
-    </w:p>
-    <w:p>
-      <w:r>
-        <w:t xml:space="preserve">DRY: </w:t>
-      </w:r>
-      <w:proofErr w:type="spellStart"/>
-      <w:r>
-        <w:t>Dont</w:t>
-      </w:r>
-      <w:proofErr w:type="spellEnd"/>
-      <w:r>
-        <w:t xml:space="preserve"> </w:t>
-      </w:r>
-      <w:proofErr w:type="spellStart"/>
-      <w:r>
-        <w:t>repeat</w:t>
-      </w:r>
-      <w:proofErr w:type="spellEnd"/>
-      <w:r>
-        <w:t xml:space="preserve"> </w:t>
-      </w:r>
-      <w:proofErr w:type="spellStart"/>
-      <w:r>
-        <w:t>youself</w:t>
-      </w:r>
-      <w:proofErr w:type="spellEnd"/>
-      <w:r>
-        <w:t>.</w:t>
-      </w:r>
     </w:p>
     <w:p/>
     <w:sectPr>

</xml_diff>